<commit_message>
Fix Task 2 document (Questions 1 & 7)
</commit_message>
<xml_diff>
--- a/Numbers/Thomas Jackson - Assessment Task 2 - Number Conversion Problems.docx
+++ b/Numbers/Thomas Jackson - Assessment Task 2 - Number Conversion Problems.docx
@@ -136,27 +136,7 @@
           <w:szCs w:val="20"/>
           <w:lang w:eastAsia="en-AU"/>
         </w:rPr>
-        <w:t xml:space="preserve">= 2^8 * 4 // Number of Combinations </w:t>
-      </w:r>
-      <w:r>
-        <w:rPr>
-          <w:rFonts w:ascii="Consolas" w:eastAsia="Times New Roman" w:hAnsi="Consolas" w:cs="Courier New"/>
-          <w:color w:val="2D3B45"/>
-          <w:sz w:val="20"/>
-          <w:szCs w:val="20"/>
-          <w:lang w:eastAsia="en-AU"/>
-        </w:rPr>
-        <w:t>^</w:t>
-      </w:r>
-      <w:r>
-        <w:rPr>
-          <w:rFonts w:ascii="Consolas" w:eastAsia="Times New Roman" w:hAnsi="Consolas" w:cs="Courier New"/>
-          <w:color w:val="2D3B45"/>
-          <w:sz w:val="20"/>
-          <w:szCs w:val="20"/>
-          <w:lang w:eastAsia="en-AU"/>
-        </w:rPr>
-        <w:t xml:space="preserve"> Number of bits in a byte * Amount of bytes</w:t>
+        <w:t>8 Bits = 1 Byte</w:t>
       </w:r>
     </w:p>
     <w:p>
@@ -204,7 +184,7 @@
           <w:szCs w:val="20"/>
           <w:lang w:eastAsia="en-AU"/>
         </w:rPr>
-        <w:t>= 256 * 4</w:t>
+        <w:t>8 * 4 = 32 Bits = 4 Bytes</w:t>
       </w:r>
     </w:p>
     <w:p>
@@ -252,7 +232,7 @@
           <w:szCs w:val="20"/>
           <w:lang w:eastAsia="en-AU"/>
         </w:rPr>
-        <w:t xml:space="preserve">= </w:t>
+        <w:t xml:space="preserve">2^32 = </w:t>
       </w:r>
       <w:r>
         <w:rPr>
@@ -262,7 +242,7 @@
           <w:szCs w:val="20"/>
           <w:lang w:eastAsia="en-AU"/>
         </w:rPr>
-        <w:t>1024</w:t>
+        <w:t>4,294,967,296</w:t>
       </w:r>
     </w:p>
     <w:p>
@@ -1574,251 +1554,17 @@
           <w:szCs w:val="20"/>
           <w:lang w:eastAsia="en-AU"/>
         </w:rPr>
-        <w:t xml:space="preserve">// First byte </w:t>
-      </w:r>
-      <w:r>
-        <w:rPr>
-          <w:rFonts w:ascii="Consolas" w:eastAsia="MS Mincho" w:hAnsi="Consolas" w:cs="MS Mincho"/>
-          <w:color w:val="2D3B45"/>
-          <w:sz w:val="20"/>
-          <w:szCs w:val="20"/>
-          <w:lang w:eastAsia="en-AU"/>
-        </w:rPr>
-        <w:t>ends up</w:t>
-      </w:r>
-      <w:r>
-        <w:rPr>
-          <w:rFonts w:ascii="Consolas" w:eastAsia="MS Mincho" w:hAnsi="Consolas" w:cs="MS Mincho"/>
-          <w:color w:val="2D3B45"/>
-          <w:sz w:val="20"/>
-          <w:szCs w:val="20"/>
-          <w:lang w:eastAsia="en-AU"/>
-        </w:rPr>
-        <w:t xml:space="preserve"> removed since it</w:t>
-      </w:r>
-      <w:r>
-        <w:rPr>
-          <w:rFonts w:ascii="Consolas" w:eastAsia="MS Mincho" w:hAnsi="Consolas" w:cs="MS Mincho"/>
-          <w:color w:val="2D3B45"/>
-          <w:sz w:val="20"/>
-          <w:szCs w:val="20"/>
-          <w:lang w:eastAsia="en-AU"/>
-        </w:rPr>
-        <w:t xml:space="preserve"> </w:t>
-      </w:r>
-      <w:r>
-        <w:rPr>
-          <w:rFonts w:ascii="Consolas" w:eastAsia="MS Mincho" w:hAnsi="Consolas" w:cs="MS Mincho"/>
-          <w:color w:val="2D3B45"/>
-          <w:sz w:val="20"/>
-          <w:szCs w:val="20"/>
-          <w:lang w:eastAsia="en-AU"/>
-        </w:rPr>
-        <w:t>became</w:t>
-      </w:r>
-      <w:r>
-        <w:rPr>
-          <w:rFonts w:ascii="Consolas" w:eastAsia="MS Mincho" w:hAnsi="Consolas" w:cs="MS Mincho"/>
-          <w:color w:val="2D3B45"/>
-          <w:sz w:val="20"/>
-          <w:szCs w:val="20"/>
-          <w:lang w:eastAsia="en-AU"/>
-        </w:rPr>
-        <w:t xml:space="preserve"> all 0s and</w:t>
-      </w:r>
-      <w:r>
-        <w:rPr>
-          <w:rFonts w:ascii="Consolas" w:eastAsia="MS Mincho" w:hAnsi="Consolas" w:cs="MS Mincho"/>
-          <w:color w:val="2D3B45"/>
-          <w:sz w:val="20"/>
-          <w:szCs w:val="20"/>
-          <w:lang w:eastAsia="en-AU"/>
-        </w:rPr>
-        <w:t xml:space="preserve"> thus </w:t>
-      </w:r>
-      <w:r>
-        <w:rPr>
-          <w:rFonts w:ascii="Consolas" w:eastAsia="MS Mincho" w:hAnsi="Consolas" w:cs="MS Mincho"/>
-          <w:color w:val="2D3B45"/>
-          <w:sz w:val="20"/>
-          <w:szCs w:val="20"/>
-          <w:lang w:eastAsia="en-AU"/>
-        </w:rPr>
-        <w:t xml:space="preserve">is </w:t>
-      </w:r>
-      <w:r>
-        <w:rPr>
-          <w:rFonts w:ascii="Consolas" w:eastAsia="MS Mincho" w:hAnsi="Consolas" w:cs="MS Mincho"/>
-          <w:color w:val="2D3B45"/>
-          <w:sz w:val="20"/>
-          <w:szCs w:val="20"/>
-          <w:lang w:eastAsia="en-AU"/>
-        </w:rPr>
-        <w:t>irrelevant.</w:t>
-      </w:r>
-    </w:p>
-    <w:p>
-      <w:pPr>
-        <w:pBdr>
-          <w:top w:val="single" w:sz="6" w:space="7" w:color="C7CDD1"/>
-          <w:left w:val="single" w:sz="6" w:space="7" w:color="C7CDD1"/>
-          <w:bottom w:val="single" w:sz="6" w:space="7" w:color="C7CDD1"/>
-          <w:right w:val="single" w:sz="6" w:space="7" w:color="C7CDD1"/>
-        </w:pBdr>
-        <w:shd w:val="clear" w:color="auto" w:fill="F5F5F5"/>
-        <w:tabs>
-          <w:tab w:val="left" w:pos="916"/>
-          <w:tab w:val="left" w:pos="1832"/>
-          <w:tab w:val="left" w:pos="2748"/>
-          <w:tab w:val="left" w:pos="3664"/>
-          <w:tab w:val="left" w:pos="4580"/>
-          <w:tab w:val="left" w:pos="5496"/>
-          <w:tab w:val="left" w:pos="6412"/>
-          <w:tab w:val="left" w:pos="7328"/>
-          <w:tab w:val="left" w:pos="8244"/>
-          <w:tab w:val="left" w:pos="9160"/>
-          <w:tab w:val="left" w:pos="10076"/>
-          <w:tab w:val="left" w:pos="10992"/>
-          <w:tab w:val="left" w:pos="11908"/>
-          <w:tab w:val="left" w:pos="12824"/>
-          <w:tab w:val="left" w:pos="13740"/>
-          <w:tab w:val="left" w:pos="14656"/>
-        </w:tabs>
-        <w:wordWrap w:val="0"/>
-        <w:spacing w:after="0" w:line="240" w:lineRule="auto"/>
-        <w:rPr>
-          <w:rFonts w:ascii="Consolas" w:eastAsia="MS Mincho" w:hAnsi="Consolas" w:cs="MS Mincho"/>
-          <w:color w:val="2D3B45"/>
-          <w:sz w:val="20"/>
-          <w:szCs w:val="20"/>
-          <w:lang w:eastAsia="en-AU"/>
-        </w:rPr>
-      </w:pPr>
-      <w:r>
-        <w:rPr>
-          <w:rFonts w:ascii="Consolas" w:eastAsia="MS Mincho" w:hAnsi="Consolas" w:cs="MS Mincho"/>
-          <w:color w:val="2D3B45"/>
-          <w:sz w:val="20"/>
-          <w:szCs w:val="20"/>
-          <w:lang w:eastAsia="en-AU"/>
-        </w:rPr>
-        <w:t>// Additional code would be needed to keep values in the R position or swap them</w:t>
-      </w:r>
-    </w:p>
-    <w:p>
-      <w:pPr>
-        <w:pBdr>
-          <w:top w:val="single" w:sz="6" w:space="7" w:color="C7CDD1"/>
-          <w:left w:val="single" w:sz="6" w:space="7" w:color="C7CDD1"/>
-          <w:bottom w:val="single" w:sz="6" w:space="7" w:color="C7CDD1"/>
-          <w:right w:val="single" w:sz="6" w:space="7" w:color="C7CDD1"/>
-        </w:pBdr>
-        <w:shd w:val="clear" w:color="auto" w:fill="F5F5F5"/>
-        <w:tabs>
-          <w:tab w:val="left" w:pos="916"/>
-          <w:tab w:val="left" w:pos="1832"/>
-          <w:tab w:val="left" w:pos="2748"/>
-          <w:tab w:val="left" w:pos="3664"/>
-          <w:tab w:val="left" w:pos="4580"/>
-          <w:tab w:val="left" w:pos="5496"/>
-          <w:tab w:val="left" w:pos="6412"/>
-          <w:tab w:val="left" w:pos="7328"/>
-          <w:tab w:val="left" w:pos="8244"/>
-          <w:tab w:val="left" w:pos="9160"/>
-          <w:tab w:val="left" w:pos="10076"/>
-          <w:tab w:val="left" w:pos="10992"/>
-          <w:tab w:val="left" w:pos="11908"/>
-          <w:tab w:val="left" w:pos="12824"/>
-          <w:tab w:val="left" w:pos="13740"/>
-          <w:tab w:val="left" w:pos="14656"/>
-        </w:tabs>
-        <w:wordWrap w:val="0"/>
-        <w:spacing w:after="0" w:line="240" w:lineRule="auto"/>
-        <w:rPr>
-          <w:rFonts w:ascii="Consolas" w:eastAsia="MS Mincho" w:hAnsi="Consolas" w:cs="MS Mincho"/>
-          <w:color w:val="2D3B45"/>
-          <w:sz w:val="20"/>
-          <w:szCs w:val="20"/>
-          <w:lang w:eastAsia="en-AU"/>
-        </w:rPr>
-      </w:pPr>
-      <w:r>
-        <w:rPr>
-          <w:rFonts w:ascii="Consolas" w:eastAsia="MS Mincho" w:hAnsi="Consolas" w:cs="MS Mincho"/>
-          <w:color w:val="2D3B45"/>
-          <w:sz w:val="20"/>
-          <w:szCs w:val="20"/>
-          <w:lang w:eastAsia="en-AU"/>
-        </w:rPr>
-        <w:t xml:space="preserve">// but that seems </w:t>
-      </w:r>
-      <w:r>
-        <w:rPr>
-          <w:rFonts w:ascii="Consolas" w:eastAsia="MS Mincho" w:hAnsi="Consolas" w:cs="MS Mincho"/>
-          <w:color w:val="2D3B45"/>
-          <w:sz w:val="20"/>
-          <w:szCs w:val="20"/>
-          <w:lang w:eastAsia="en-AU"/>
-        </w:rPr>
-        <w:t xml:space="preserve">generally </w:t>
-      </w:r>
-      <w:r>
-        <w:rPr>
-          <w:rFonts w:ascii="Consolas" w:eastAsia="MS Mincho" w:hAnsi="Consolas" w:cs="MS Mincho"/>
-          <w:color w:val="2D3B45"/>
-          <w:sz w:val="20"/>
-          <w:szCs w:val="20"/>
-          <w:lang w:eastAsia="en-AU"/>
-        </w:rPr>
-        <w:t>unnecessary to the question.</w:t>
-      </w:r>
-    </w:p>
-    <w:p>
-      <w:pPr>
-        <w:pBdr>
-          <w:top w:val="single" w:sz="6" w:space="7" w:color="C7CDD1"/>
-          <w:left w:val="single" w:sz="6" w:space="7" w:color="C7CDD1"/>
-          <w:bottom w:val="single" w:sz="6" w:space="7" w:color="C7CDD1"/>
-          <w:right w:val="single" w:sz="6" w:space="7" w:color="C7CDD1"/>
-        </w:pBdr>
-        <w:shd w:val="clear" w:color="auto" w:fill="F5F5F5"/>
-        <w:tabs>
-          <w:tab w:val="left" w:pos="916"/>
-          <w:tab w:val="left" w:pos="1832"/>
-          <w:tab w:val="left" w:pos="2748"/>
-          <w:tab w:val="left" w:pos="3664"/>
-          <w:tab w:val="left" w:pos="4580"/>
-          <w:tab w:val="left" w:pos="5496"/>
-          <w:tab w:val="left" w:pos="6412"/>
-          <w:tab w:val="left" w:pos="7328"/>
-          <w:tab w:val="left" w:pos="8244"/>
-          <w:tab w:val="left" w:pos="9160"/>
-          <w:tab w:val="left" w:pos="10076"/>
-          <w:tab w:val="left" w:pos="10992"/>
-          <w:tab w:val="left" w:pos="11908"/>
-          <w:tab w:val="left" w:pos="12824"/>
-          <w:tab w:val="left" w:pos="13740"/>
-          <w:tab w:val="left" w:pos="14656"/>
-        </w:tabs>
-        <w:wordWrap w:val="0"/>
-        <w:spacing w:after="0" w:line="240" w:lineRule="auto"/>
-        <w:rPr>
-          <w:rFonts w:ascii="Consolas" w:eastAsia="MS Mincho" w:hAnsi="Consolas" w:cs="MS Mincho"/>
-          <w:color w:val="2D3B45"/>
-          <w:sz w:val="20"/>
-          <w:szCs w:val="20"/>
-          <w:lang w:eastAsia="en-AU"/>
-        </w:rPr>
-      </w:pPr>
-      <w:r>
-        <w:rPr>
-          <w:rFonts w:ascii="Consolas" w:eastAsia="MS Mincho" w:hAnsi="Consolas" w:cs="MS Mincho"/>
-          <w:color w:val="2D3B45"/>
-          <w:sz w:val="20"/>
-          <w:szCs w:val="20"/>
-          <w:lang w:eastAsia="en-AU"/>
-        </w:rPr>
         <w:t xml:space="preserve">= </w:t>
+      </w:r>
+      <w:r>
+        <w:rPr>
+          <w:rFonts w:ascii="Consolas" w:eastAsia="MS Mincho" w:hAnsi="Consolas" w:cs="MS Mincho"/>
+          <w:color w:val="2D3B45"/>
+          <w:sz w:val="20"/>
+          <w:szCs w:val="20"/>
+          <w:lang w:eastAsia="en-AU"/>
+        </w:rPr>
+        <w:t xml:space="preserve">00000000 </w:t>
       </w:r>
       <w:r>
         <w:rPr>

</xml_diff>